<commit_message>
removed temporary files from microsoftWord
</commit_message>
<xml_diff>
--- a/doc/workfiles/sprint2/Use case text for singleplayer game.docx
+++ b/doc/workfiles/sprint2/Use case text for singleplayer game.docx
@@ -14,6 +14,8 @@
           <w:bCs/>
         </w:rPr>
       </w:pPr>
+      <w:bookmarkStart w:id="0" w:name="_GoBack"/>
+      <w:bookmarkEnd w:id="0"/>
       <w:r>
         <w:rPr>
           <w:rFonts w:ascii="Calibri,Bold" w:hAnsi="Calibri,Bold" w:cs="Calibri,Bold"/>
@@ -268,15 +270,7 @@
         <w:rPr>
           <w:rFonts w:ascii="Calibri" w:hAnsi="Calibri" w:cs="Calibri"/>
         </w:rPr>
-        <w:t>Players or AIs who has the best ha</w:t>
-      </w:r>
-      <w:bookmarkStart w:id="0" w:name="_GoBack"/>
-      <w:bookmarkEnd w:id="0"/>
-      <w:r>
-        <w:rPr>
-          <w:rFonts w:ascii="Calibri" w:hAnsi="Calibri" w:cs="Calibri"/>
-        </w:rPr>
-        <w:t>nd at the end of each round receives all betted chips, when a player is out of chips he is out of the game. When all but one player is out, the winner is announced.</w:t>
+        <w:t>Players or AIs who has the best hand at the end of each round receives all betted chips, when a player is out of chips he is out of the game. When all but one player is out, the winner is announced.</w:t>
       </w:r>
     </w:p>
     <w:p>

</xml_diff>